<commit_message>
chapter 1 + 2 done?
</commit_message>
<xml_diff>
--- a/dissertationda/Chapter 1 + Chapter 2 after Q.docx
+++ b/dissertationda/Chapter 1 + Chapter 2 after Q.docx
@@ -41,12 +41,7 @@
         <w:t>Teaching programming is inherently difficult. Literature on learning suggests that the most efficient way t</w:t>
       </w:r>
       <w:r>
-        <w:t xml:space="preserve">o learn a skill is by practice </w:t>
-      </w:r>
-      <w:bookmarkStart w:id="0" w:name="_GoBack"/>
-      <w:bookmarkEnd w:id="0"/>
-      <w:r>
-        <w:t>(</w:t>
+        <w:t>o learn a skill is by practice (</w:t>
       </w:r>
       <w:r>
         <w:rPr>
@@ -107,13 +102,45 @@
           <w:sz w:val="22"/>
           <w:szCs w:val="22"/>
         </w:rPr>
-        <w:t>e as "cognitive apprenticeship"(Brown, J. S., Collins, A., &amp; Duguid, P. (1989). Situated cognition and the culture of learning. Educational Researcher, 18, 32-42</w:t>
-      </w:r>
+        <w:t xml:space="preserve">e as "cognitive apprenticeship"(Brown, J. S., Collins, A., &amp; </w:t>
+      </w:r>
+      <w:proofErr w:type="spellStart"/>
       <w:r>
         <w:rPr>
           <w:sz w:val="22"/>
           <w:szCs w:val="22"/>
         </w:rPr>
+        <w:t>Duguid</w:t>
+      </w:r>
+      <w:proofErr w:type="spellEnd"/>
+      <w:r>
+        <w:rPr>
+          <w:sz w:val="22"/>
+          <w:szCs w:val="22"/>
+        </w:rPr>
+        <w:t xml:space="preserve">, P. (1989). </w:t>
+      </w:r>
+      <w:proofErr w:type="gramStart"/>
+      <w:r>
+        <w:rPr>
+          <w:sz w:val="22"/>
+          <w:szCs w:val="22"/>
+        </w:rPr>
+        <w:t>Situated cognition and the culture of learning.</w:t>
+      </w:r>
+      <w:proofErr w:type="gramEnd"/>
+      <w:r>
+        <w:rPr>
+          <w:sz w:val="22"/>
+          <w:szCs w:val="22"/>
+        </w:rPr>
+        <w:t xml:space="preserve"> Educational Researcher, 18, 32-42</w:t>
+      </w:r>
+      <w:r>
+        <w:rPr>
+          <w:sz w:val="22"/>
+          <w:szCs w:val="22"/>
+        </w:rPr>
         <w:t>).  In any apprenticeship model, the learner needs to see many examples of the activity to be learned in order to develop the experience necessary to attempt a new, related, activity. Unfortunately, due to limited number of hours dedicated to each individual subject in schools, teachers are somewhat restricted to using only the traditional methods of teaching. Time simply wouldn’t allow them to show their students many examples of what cognitive steps they should undertake in order to solve a problem.</w:t>
       </w:r>
     </w:p>
@@ -124,7 +151,15 @@
     </w:p>
     <w:p>
       <w:r>
-        <w:t xml:space="preserve">Having this in mind, a Glasgow University PhD student, Yulun Song, has developed a Java standalone application called </w:t>
+        <w:t xml:space="preserve">Having this in mind, a Glasgow University PhD student, </w:t>
+      </w:r>
+      <w:proofErr w:type="spellStart"/>
+      <w:r>
+        <w:t>Yulun</w:t>
+      </w:r>
+      <w:proofErr w:type="spellEnd"/>
+      <w:r>
+        <w:t xml:space="preserve"> Song, has developed a Java standalone application called </w:t>
       </w:r>
       <w:r>
         <w:rPr>
@@ -150,7 +185,13 @@
     </w:p>
     <w:p>
       <w:r>
-        <w:t xml:space="preserve">The application has proven to be effective at enhancing the teaching of Computing Science in university. Since the research questions around IWE were to explore the extent to which it can fit in the teaching process in a university context and whether it would be a potentially successful learning technique, the prototype does not aim at large scale deployment. A sensible next step is to put the system into use in schools, where support for computing education is urgently needed. However, many issues in deploying IWE arise because of it being in the form of a Java standalone application. In schools in the UK there tends to be a blanket policy about the systems provision on any subject. In order to install a program on a school machine, a request to the service provider responsible for the particular school needs to be made. The service provider will then need to analyse the risk that installing new program will pose to the whole system and submit a further request to a local </w:t>
+        <w:t xml:space="preserve">The application has proven to be effective at enhancing the teaching of Computing Science in university. Since the research questions around IWE were to explore the extent to which it can fit in the teaching process in a university context and whether it would be a potentially successful learning technique, the prototype does not aim at large scale deployment. A sensible next step is to put the system into use in schools, where support for computing education is urgently needed. However, many issues in deploying IWE arise because of it being in the form of a Java standalone application. In schools in the UK there tends to be a blanket policy about the systems provision on any subject. In order to install a program on a school machine, a request to the service provider responsible for the particular school needs to be made. The service provider will then need to analyse the risk that installing </w:t>
+      </w:r>
+      <w:r>
+        <w:t xml:space="preserve">a </w:t>
+      </w:r>
+      <w:r>
+        <w:t xml:space="preserve">new program will pose to the whole system and submit a further request to a local </w:t>
       </w:r>
       <w:r>
         <w:lastRenderedPageBreak/>
@@ -213,7 +254,13 @@
     </w:p>
     <w:p>
       <w:r>
-        <w:t>The rest of this dissertation describes more background for the motivation of the project, the requirements for, as well as the design and the implementation of WEAVE together with the testing methods that were used to ensure that the application works as intended. An evaluation chapter follows making conclusions about how easy and effective it is to integrate WEAVE successfully integration in everyday teaching practice. The final chapter is dedicated to the future developments for the system which will be addressed shortly.</w:t>
+        <w:t>The rest of this dissertation describes more background for the</w:t>
+      </w:r>
+      <w:r>
+        <w:t xml:space="preserve"> context</w:t>
+      </w:r>
+      <w:r>
+        <w:t xml:space="preserve"> of the project, the requirements for, as well as the design and the implementation of WEAVE together with the testing methods that were used to ensure that the application works as intended. An evaluation chapter follows making conclusions about how easy and effective it is to integrate WEAVE successfully in everyday teaching practice. The final chapter is dedicated to the future developments for the system which will be addressed shortly.</w:t>
       </w:r>
     </w:p>
     <w:p/>
@@ -354,7 +401,23 @@
           <w:rFonts w:cs="Arial"/>
           <w:shd w:val="clear" w:color="auto" w:fill="FFFFFF"/>
         </w:rPr>
-        <w:t>a step-by-step demonstration of how to perform a task or how to solve a problem" (Clark, Nguyen, Sweller, 2006, p. 190). Another definition for worked examples is given by Atkinson as “</w:t>
+        <w:t xml:space="preserve">a step-by-step demonstration of how to perform a task or how to solve a problem" (Clark, Nguyen, </w:t>
+      </w:r>
+      <w:proofErr w:type="spellStart"/>
+      <w:r>
+        <w:rPr>
+          <w:rFonts w:cs="Arial"/>
+          <w:shd w:val="clear" w:color="auto" w:fill="FFFFFF"/>
+        </w:rPr>
+        <w:t>Sweller</w:t>
+      </w:r>
+      <w:proofErr w:type="spellEnd"/>
+      <w:r>
+        <w:rPr>
+          <w:rFonts w:cs="Arial"/>
+          <w:shd w:val="clear" w:color="auto" w:fill="FFFFFF"/>
+        </w:rPr>
+        <w:t>, 2006, p. 190). Another definition for worked examples is given by Atkinson as “</w:t>
       </w:r>
       <w:r>
         <w:t>instructional devices that provide an expert's problem solution for a learner to study.</w:t>
@@ -364,7 +427,15 @@
           <w:rFonts w:cs="Arial"/>
           <w:shd w:val="clear" w:color="auto" w:fill="FFFFFF"/>
         </w:rPr>
-        <w:t>”(</w:t>
+        <w:t>”</w:t>
+      </w:r>
+      <w:proofErr w:type="gramStart"/>
+      <w:r>
+        <w:rPr>
+          <w:rFonts w:cs="Arial"/>
+          <w:shd w:val="clear" w:color="auto" w:fill="FFFFFF"/>
+        </w:rPr>
+        <w:t>(</w:t>
       </w:r>
       <w:r>
         <w:t>Learning from Examples: Instructional Principles from the Worked Examples Research</w:t>
@@ -374,7 +445,47 @@
           <w:rFonts w:cs="Arial"/>
           <w:shd w:val="clear" w:color="auto" w:fill="FFFFFF"/>
         </w:rPr>
-        <w:t>).  An effective worked example consists of a problem description, steps towards the solution and instructions at each step representing an expert’s process of thinking (Renkl, 2005). Of key importance is the step-by-step guidance for reaching the solution. It encourages the learner to form their own explanation for the undertaken step (Renkl et al, 2004) as well as think about what might follow next before they proceed</w:t>
+        <w:t>).</w:t>
+      </w:r>
+      <w:proofErr w:type="gramEnd"/>
+      <w:r>
+        <w:rPr>
+          <w:rFonts w:cs="Arial"/>
+          <w:shd w:val="clear" w:color="auto" w:fill="FFFFFF"/>
+        </w:rPr>
+        <w:t xml:space="preserve">  An effective worked example consists of a problem description, steps towards the solution and instructions at each step representing an expert’s process of thinking (</w:t>
+      </w:r>
+      <w:proofErr w:type="spellStart"/>
+      <w:r>
+        <w:rPr>
+          <w:rFonts w:cs="Arial"/>
+          <w:shd w:val="clear" w:color="auto" w:fill="FFFFFF"/>
+        </w:rPr>
+        <w:t>Renkl</w:t>
+      </w:r>
+      <w:proofErr w:type="spellEnd"/>
+      <w:r>
+        <w:rPr>
+          <w:rFonts w:cs="Arial"/>
+          <w:shd w:val="clear" w:color="auto" w:fill="FFFFFF"/>
+        </w:rPr>
+        <w:t>, 2005). Of key importance is the step-by-step guidance for reaching the solution. It encourages the learner to form their own explanation for the undertaken step (</w:t>
+      </w:r>
+      <w:proofErr w:type="spellStart"/>
+      <w:r>
+        <w:rPr>
+          <w:rFonts w:cs="Arial"/>
+          <w:shd w:val="clear" w:color="auto" w:fill="FFFFFF"/>
+        </w:rPr>
+        <w:t>Renkl</w:t>
+      </w:r>
+      <w:proofErr w:type="spellEnd"/>
+      <w:r>
+        <w:rPr>
+          <w:rFonts w:cs="Arial"/>
+          <w:shd w:val="clear" w:color="auto" w:fill="FFFFFF"/>
+        </w:rPr>
+        <w:t xml:space="preserve"> et al, 2004) as well as think about what might follow next before they proceed</w:t>
       </w:r>
       <w:r>
         <w:rPr>
@@ -388,7 +499,21 @@
           <w:rFonts w:cs="Arial"/>
           <w:shd w:val="clear" w:color="auto" w:fill="FFFFFF"/>
         </w:rPr>
-        <w:t>In essence, worked examples help novices to build an understanding of a concept so that in later stages they are able to effectively apply this understanding to solve other problems related to this concept.</w:t>
+        <w:t xml:space="preserve">In essence, worked examples help novices to build an understanding of a concept </w:t>
+      </w:r>
+      <w:r>
+        <w:rPr>
+          <w:rFonts w:cs="Arial"/>
+          <w:shd w:val="clear" w:color="auto" w:fill="FFFFFF"/>
+        </w:rPr>
+        <w:t>so that in later stages they will be</w:t>
+      </w:r>
+      <w:r>
+        <w:rPr>
+          <w:rFonts w:cs="Arial"/>
+          <w:shd w:val="clear" w:color="auto" w:fill="FFFFFF"/>
+        </w:rPr>
+        <w:t xml:space="preserve"> able to effectively apply to solve other problems related to this concept.</w:t>
       </w:r>
     </w:p>
     <w:p>
@@ -432,13 +557,32 @@
         <w:t>ing solving problems</w:t>
       </w:r>
       <w:r>
-        <w:t xml:space="preserve"> is not necessarily true for learning Computing Science. Renkl(2005) argues that without being exposed to worked examples</w:t>
+        <w:t xml:space="preserve"> is not necessarily true for learning Computing Science. </w:t>
+      </w:r>
+      <w:proofErr w:type="spellStart"/>
+      <w:proofErr w:type="gramStart"/>
+      <w:r>
+        <w:t>Renkl</w:t>
+      </w:r>
+      <w:proofErr w:type="spellEnd"/>
+      <w:r>
+        <w:t>(</w:t>
+      </w:r>
+      <w:proofErr w:type="gramEnd"/>
+      <w:r>
+        <w:t>2005) argues that without being exposed to worked examples</w:t>
       </w:r>
       <w:r>
         <w:t xml:space="preserve"> first</w:t>
       </w:r>
       <w:r>
-        <w:t xml:space="preserve">, novices have a very restricted knowledge on the domain to be able to effectively reach a solution.  Solving problems involves a lot of working memory resources. However, the memory capacity of beginners should be used for building new knowledge. Clark argues that solving practice problems leads to using too much memory capacity thus not leaving enough of it for learning new knowledge (e-Learning and the Science of Instruction: Proven Guidelines for Consumers – Ruth C. Clark, Richard E. Mayer p.204). </w:t>
+        <w:t>, novices have a very restricted knowledge on the domain to be able to effectively reach a solution.  Solving problems involves a lot of working memory resources. However, the memory capacity of beginners should be used for building new knowledge</w:t>
+      </w:r>
+      <w:r>
+        <w:t xml:space="preserve"> instead</w:t>
+      </w:r>
+      <w:r>
+        <w:t xml:space="preserve">. Clark argues that solving practice problems leads to using too much memory capacity thus not leaving enough of it for learning new knowledge (e-Learning and the Science of Instruction: Proven Guidelines for Consumers – Ruth C. Clark, Richard E. Mayer p.204). </w:t>
       </w:r>
     </w:p>
     <w:p>
@@ -450,7 +594,23 @@
           <w:rFonts w:cs="Arial"/>
           <w:shd w:val="clear" w:color="auto" w:fill="FFFFFF"/>
         </w:rPr>
-        <w:t>“is one of the earliest and probably the best known cognitive load reducing techniques” (Paas et al., 2003)</w:t>
+        <w:t>“is one of the earliest and probably the best known cognitive load reducing techniques” (</w:t>
+      </w:r>
+      <w:proofErr w:type="spellStart"/>
+      <w:r>
+        <w:rPr>
+          <w:rFonts w:cs="Arial"/>
+          <w:shd w:val="clear" w:color="auto" w:fill="FFFFFF"/>
+        </w:rPr>
+        <w:t>Paas</w:t>
+      </w:r>
+      <w:proofErr w:type="spellEnd"/>
+      <w:r>
+        <w:rPr>
+          <w:rFonts w:cs="Arial"/>
+          <w:shd w:val="clear" w:color="auto" w:fill="FFFFFF"/>
+        </w:rPr>
+        <w:t xml:space="preserve"> et al., 2003)</w:t>
       </w:r>
       <w:r>
         <w:t xml:space="preserve">. It has proven to be effective in learning how to solve problems </w:t>
@@ -460,7 +620,23 @@
           <w:rFonts w:cs="Arial"/>
           <w:shd w:val="clear" w:color="auto" w:fill="FFFFFF"/>
         </w:rPr>
-        <w:t xml:space="preserve">(van Merriënboer, 1997). While worked examples reduce the cognitive load, they </w:t>
+        <w:t xml:space="preserve">(van </w:t>
+      </w:r>
+      <w:proofErr w:type="spellStart"/>
+      <w:r>
+        <w:rPr>
+          <w:rFonts w:cs="Arial"/>
+          <w:shd w:val="clear" w:color="auto" w:fill="FFFFFF"/>
+        </w:rPr>
+        <w:t>Merriënboer</w:t>
+      </w:r>
+      <w:proofErr w:type="spellEnd"/>
+      <w:r>
+        <w:rPr>
+          <w:rFonts w:cs="Arial"/>
+          <w:shd w:val="clear" w:color="auto" w:fill="FFFFFF"/>
+        </w:rPr>
+        <w:t xml:space="preserve">, 1997). While worked examples reduce the cognitive load, they </w:t>
       </w:r>
       <w:r>
         <w:rPr>
@@ -513,7 +689,27 @@
           <w:szCs w:val="28"/>
           <w:shd w:val="clear" w:color="auto" w:fill="FFFFFF"/>
         </w:rPr>
-        <w:t>Worked Examples in Computing Science Context</w:t>
+        <w:t xml:space="preserve">Worked Examples in </w:t>
+      </w:r>
+      <w:r>
+        <w:rPr>
+          <w:rFonts w:cs="Arial"/>
+          <w:b/>
+          <w:sz w:val="28"/>
+          <w:szCs w:val="28"/>
+          <w:shd w:val="clear" w:color="auto" w:fill="FFFFFF"/>
+        </w:rPr>
+        <w:t>School</w:t>
+      </w:r>
+      <w:r>
+        <w:rPr>
+          <w:rFonts w:cs="Arial"/>
+          <w:b/>
+          <w:sz w:val="28"/>
+          <w:szCs w:val="28"/>
+          <w:shd w:val="clear" w:color="auto" w:fill="FFFFFF"/>
+        </w:rPr>
+        <w:t xml:space="preserve"> Context</w:t>
       </w:r>
     </w:p>
     <w:p>
@@ -635,7 +831,39 @@
           <w:rFonts w:cs="Arial"/>
           <w:shd w:val="clear" w:color="auto" w:fill="FFFFFF"/>
         </w:rPr>
-        <w:t>As part of his research project, the former Glasgow University PhD student Dr. Yulun Song</w:t>
+        <w:t xml:space="preserve">As part of his research project, the former Glasgow University PhD student </w:t>
+      </w:r>
+      <w:proofErr w:type="spellStart"/>
+      <w:r>
+        <w:rPr>
+          <w:rFonts w:cs="Arial"/>
+          <w:shd w:val="clear" w:color="auto" w:fill="FFFFFF"/>
+        </w:rPr>
+        <w:t>Dr.</w:t>
+      </w:r>
+      <w:proofErr w:type="spellEnd"/>
+      <w:r>
+        <w:rPr>
+          <w:rFonts w:cs="Arial"/>
+          <w:shd w:val="clear" w:color="auto" w:fill="FFFFFF"/>
+        </w:rPr>
+        <w:t xml:space="preserve"> </w:t>
+      </w:r>
+      <w:proofErr w:type="spellStart"/>
+      <w:r>
+        <w:rPr>
+          <w:rFonts w:cs="Arial"/>
+          <w:shd w:val="clear" w:color="auto" w:fill="FFFFFF"/>
+        </w:rPr>
+        <w:t>Yulun</w:t>
+      </w:r>
+      <w:proofErr w:type="spellEnd"/>
+      <w:r>
+        <w:rPr>
+          <w:rFonts w:cs="Arial"/>
+          <w:shd w:val="clear" w:color="auto" w:fill="FFFFFF"/>
+        </w:rPr>
+        <w:t xml:space="preserve"> Song</w:t>
       </w:r>
       <w:r>
         <w:rPr>
@@ -710,22 +938,69 @@
           <w:rFonts w:cs="Arial"/>
           <w:shd w:val="clear" w:color="auto" w:fill="FFFFFF"/>
         </w:rPr>
-        <w:t>“enables teachers to create such interactive worked examples without bespoke programming, and to evolve them on the basis of feedback from the students.”</w:t>
-      </w:r>
-    </w:p>
-    <w:p>
-      <w:pPr>
-        <w:rPr>
-          <w:rFonts w:cs="Arial"/>
-          <w:shd w:val="clear" w:color="auto" w:fill="FFFFFF"/>
-        </w:rPr>
-      </w:pPr>
-      <w:r>
-        <w:rPr>
-          <w:rFonts w:cs="Arial"/>
-          <w:shd w:val="clear" w:color="auto" w:fill="FFFFFF"/>
-        </w:rPr>
-        <w:t>Dr. Song was particularly interested in Computing Science problems due to their transformation-based nature. They involve the analysis and the transformation of one representation of the problem, such as text definition or a diagram, into another representation, i.e. the solution.</w:t>
+        <w:t>“</w:t>
+      </w:r>
+      <w:proofErr w:type="gramStart"/>
+      <w:r>
+        <w:rPr>
+          <w:rFonts w:cs="Arial"/>
+          <w:shd w:val="clear" w:color="auto" w:fill="FFFFFF"/>
+        </w:rPr>
+        <w:t>enables</w:t>
+      </w:r>
+      <w:proofErr w:type="gramEnd"/>
+      <w:r>
+        <w:rPr>
+          <w:rFonts w:cs="Arial"/>
+          <w:shd w:val="clear" w:color="auto" w:fill="FFFFFF"/>
+        </w:rPr>
+        <w:t xml:space="preserve"> teachers to create such interactive worked examples without bespoke programming, and to evolve them on the basis of feedback from the students.”</w:t>
+      </w:r>
+      <w:r>
+        <w:rPr>
+          <w:rFonts w:cs="Arial"/>
+          <w:shd w:val="clear" w:color="auto" w:fill="FFFFFF"/>
+        </w:rPr>
+        <w:t>(</w:t>
+      </w:r>
+      <w:r>
+        <w:rPr>
+          <w:rFonts w:cs="Arial"/>
+          <w:color w:val="FF0000"/>
+          <w:shd w:val="clear" w:color="auto" w:fill="FFFFFF"/>
+        </w:rPr>
+        <w:t>reference</w:t>
+      </w:r>
+      <w:r>
+        <w:rPr>
+          <w:rFonts w:cs="Arial"/>
+          <w:shd w:val="clear" w:color="auto" w:fill="FFFFFF"/>
+        </w:rPr>
+        <w:t>)</w:t>
+      </w:r>
+    </w:p>
+    <w:p>
+      <w:pPr>
+        <w:rPr>
+          <w:rFonts w:cs="Arial"/>
+          <w:shd w:val="clear" w:color="auto" w:fill="FFFFFF"/>
+        </w:rPr>
+      </w:pPr>
+      <w:proofErr w:type="spellStart"/>
+      <w:r>
+        <w:rPr>
+          <w:rFonts w:cs="Arial"/>
+          <w:shd w:val="clear" w:color="auto" w:fill="FFFFFF"/>
+        </w:rPr>
+        <w:t>Dr.</w:t>
+      </w:r>
+      <w:proofErr w:type="spellEnd"/>
+      <w:r>
+        <w:rPr>
+          <w:rFonts w:cs="Arial"/>
+          <w:shd w:val="clear" w:color="auto" w:fill="FFFFFF"/>
+        </w:rPr>
+        <w:t xml:space="preserve"> Song was particularly interested in Computing Science problems due to their transformation-based nature. They involve the analysis and the transformation of one representation of the problem, such as text definition or a diagram, into another representation, i.e. the solution.</w:t>
       </w:r>
       <w:r>
         <w:rPr>
@@ -780,7 +1055,21 @@
         <w:rPr>
           <w:rFonts w:cs="Arial"/>
         </w:rPr>
-        <w:t>Reed &amp; Bolstad (1991) claim that one example</w:t>
+        <w:t xml:space="preserve">Reed &amp; </w:t>
+      </w:r>
+      <w:proofErr w:type="spellStart"/>
+      <w:r>
+        <w:rPr>
+          <w:rFonts w:cs="Arial"/>
+        </w:rPr>
+        <w:t>Bolstad</w:t>
+      </w:r>
+      <w:proofErr w:type="spellEnd"/>
+      <w:r>
+        <w:rPr>
+          <w:rFonts w:cs="Arial"/>
+        </w:rPr>
+        <w:t xml:space="preserve"> (1991) claim that one example</w:t>
       </w:r>
       <w:r>
         <w:rPr>
@@ -806,7 +1095,23 @@
           <w:rFonts w:cs="Arial"/>
           <w:shd w:val="clear" w:color="auto" w:fill="FFFFFF"/>
         </w:rPr>
-        <w:t>In his research, Dr. Song argues that a system that enables the user to view multiple worked examples would prove efficient in such a context. He therefore developed a tool for the provision of worked examples in Computing Science so that the user is exposed to more than one of those examples.</w:t>
+        <w:t xml:space="preserve">In his research, </w:t>
+      </w:r>
+      <w:proofErr w:type="spellStart"/>
+      <w:r>
+        <w:rPr>
+          <w:rFonts w:cs="Arial"/>
+          <w:shd w:val="clear" w:color="auto" w:fill="FFFFFF"/>
+        </w:rPr>
+        <w:t>Dr.</w:t>
+      </w:r>
+      <w:proofErr w:type="spellEnd"/>
+      <w:r>
+        <w:rPr>
+          <w:rFonts w:cs="Arial"/>
+          <w:shd w:val="clear" w:color="auto" w:fill="FFFFFF"/>
+        </w:rPr>
+        <w:t xml:space="preserve"> Song argues that a system that enables the user to view multiple worked examples would prove efficient in such a context. He therefore developed a tool for the provision of worked examples in Computing Science so that the user is exposed to more than one of those examples.</w:t>
       </w:r>
     </w:p>
     <w:p>
@@ -845,7 +1150,47 @@
           <w:szCs w:val="28"/>
           <w:shd w:val="clear" w:color="auto" w:fill="FFFFFF"/>
         </w:rPr>
-        <w:t>Problems with existing methods for delivering worked examples</w:t>
+        <w:t xml:space="preserve">Problems with </w:t>
+      </w:r>
+      <w:r>
+        <w:rPr>
+          <w:rFonts w:cs="Arial"/>
+          <w:b/>
+          <w:sz w:val="28"/>
+          <w:szCs w:val="28"/>
+          <w:shd w:val="clear" w:color="auto" w:fill="FFFFFF"/>
+        </w:rPr>
+        <w:t>Existing M</w:t>
+      </w:r>
+      <w:r>
+        <w:rPr>
+          <w:rFonts w:cs="Arial"/>
+          <w:b/>
+          <w:sz w:val="28"/>
+          <w:szCs w:val="28"/>
+          <w:shd w:val="clear" w:color="auto" w:fill="FFFFFF"/>
+        </w:rPr>
+        <w:t>e</w:t>
+      </w:r>
+      <w:r>
+        <w:rPr>
+          <w:rFonts w:cs="Arial"/>
+          <w:b/>
+          <w:sz w:val="28"/>
+          <w:szCs w:val="28"/>
+          <w:shd w:val="clear" w:color="auto" w:fill="FFFFFF"/>
+        </w:rPr>
+        <w:t>thods for Delivering Worked E</w:t>
+      </w:r>
+      <w:r>
+        <w:rPr>
+          <w:rFonts w:cs="Arial"/>
+          <w:b/>
+          <w:sz w:val="28"/>
+          <w:szCs w:val="28"/>
+          <w:shd w:val="clear" w:color="auto" w:fill="FFFFFF"/>
+        </w:rPr>
+        <w:t>xamples</w:t>
       </w:r>
     </w:p>
     <w:p>
@@ -950,7 +1295,23 @@
           <w:rFonts w:cs="Arial"/>
           <w:shd w:val="clear" w:color="auto" w:fill="FFFFFF"/>
         </w:rPr>
-        <w:t>- and Dr. Song aims to address</w:t>
+        <w:t xml:space="preserve">- and </w:t>
+      </w:r>
+      <w:proofErr w:type="spellStart"/>
+      <w:r>
+        <w:rPr>
+          <w:rFonts w:cs="Arial"/>
+          <w:shd w:val="clear" w:color="auto" w:fill="FFFFFF"/>
+        </w:rPr>
+        <w:t>Dr.</w:t>
+      </w:r>
+      <w:proofErr w:type="spellEnd"/>
+      <w:r>
+        <w:rPr>
+          <w:rFonts w:cs="Arial"/>
+          <w:shd w:val="clear" w:color="auto" w:fill="FFFFFF"/>
+        </w:rPr>
+        <w:t xml:space="preserve"> Song aims to address</w:t>
       </w:r>
       <w:r>
         <w:rPr>
@@ -1101,7 +1462,87 @@
           <w:szCs w:val="28"/>
           <w:shd w:val="clear" w:color="auto" w:fill="FFFFFF"/>
         </w:rPr>
-        <w:t>How does a computer-based application solve the problems with the traditional methods of delivering worked examples?</w:t>
+        <w:t xml:space="preserve">How </w:t>
+      </w:r>
+      <w:r>
+        <w:rPr>
+          <w:rFonts w:cs="Arial"/>
+          <w:b/>
+          <w:sz w:val="28"/>
+          <w:szCs w:val="28"/>
+          <w:shd w:val="clear" w:color="auto" w:fill="FFFFFF"/>
+        </w:rPr>
+        <w:t>Does a Computer-Based A</w:t>
+      </w:r>
+      <w:r>
+        <w:rPr>
+          <w:rFonts w:cs="Arial"/>
+          <w:b/>
+          <w:sz w:val="28"/>
+          <w:szCs w:val="28"/>
+          <w:shd w:val="clear" w:color="auto" w:fill="FFFFFF"/>
+        </w:rPr>
+        <w:t xml:space="preserve">pplication </w:t>
+      </w:r>
+      <w:r>
+        <w:rPr>
+          <w:rFonts w:cs="Arial"/>
+          <w:b/>
+          <w:sz w:val="28"/>
+          <w:szCs w:val="28"/>
+          <w:shd w:val="clear" w:color="auto" w:fill="FFFFFF"/>
+        </w:rPr>
+        <w:t>Solve the P</w:t>
+      </w:r>
+      <w:r>
+        <w:rPr>
+          <w:rFonts w:cs="Arial"/>
+          <w:b/>
+          <w:sz w:val="28"/>
+          <w:szCs w:val="28"/>
+          <w:shd w:val="clear" w:color="auto" w:fill="FFFFFF"/>
+        </w:rPr>
+        <w:t xml:space="preserve">roblems with the </w:t>
+      </w:r>
+      <w:r>
+        <w:rPr>
+          <w:rFonts w:cs="Arial"/>
+          <w:b/>
+          <w:sz w:val="28"/>
+          <w:szCs w:val="28"/>
+          <w:shd w:val="clear" w:color="auto" w:fill="FFFFFF"/>
+        </w:rPr>
+        <w:t>Traditional Methods of Delivering W</w:t>
+      </w:r>
+      <w:r>
+        <w:rPr>
+          <w:rFonts w:cs="Arial"/>
+          <w:b/>
+          <w:sz w:val="28"/>
+          <w:szCs w:val="28"/>
+          <w:shd w:val="clear" w:color="auto" w:fill="FFFFFF"/>
+        </w:rPr>
+        <w:t xml:space="preserve">orked </w:t>
+      </w:r>
+      <w:r>
+        <w:rPr>
+          <w:rFonts w:cs="Arial"/>
+          <w:b/>
+          <w:sz w:val="28"/>
+          <w:szCs w:val="28"/>
+          <w:shd w:val="clear" w:color="auto" w:fill="FFFFFF"/>
+        </w:rPr>
+        <w:t>E</w:t>
+      </w:r>
+      <w:r>
+        <w:rPr>
+          <w:rFonts w:cs="Arial"/>
+          <w:b/>
+          <w:sz w:val="28"/>
+          <w:szCs w:val="28"/>
+          <w:shd w:val="clear" w:color="auto" w:fill="FFFFFF"/>
+        </w:rPr>
+        <w:t>xamples?</w:t>
       </w:r>
     </w:p>
     <w:p>
@@ -1185,7 +1626,23 @@
           <w:rFonts w:cs="Arial"/>
           <w:shd w:val="clear" w:color="auto" w:fill="FFFFFF"/>
         </w:rPr>
-        <w:t>Authors of worked examples. They could benefit from the knowledge of the time the majority of the students spend at each step. If this time exceeds dramatically the expected time for this step, this can be an indication that the step is unclear and brings confusion. Knowing this, authors could update the example by including a better explanation or by breaking this step into more than one steps and examine the effect this has. This way authors will learn how to build their examples and this will also bring benefits to the reader in terms of provision of improved worked examples.</w:t>
+        <w:t xml:space="preserve">Authors of worked examples. They could benefit from the knowledge of the time the majority of the students spend at each step. If this time exceeds dramatically the expected time for this step, this can be an indication that the step is unclear and brings confusion. Knowing this, authors could update the example by including a better explanation or by breaking </w:t>
+      </w:r>
+      <w:proofErr w:type="gramStart"/>
+      <w:r>
+        <w:rPr>
+          <w:rFonts w:cs="Arial"/>
+          <w:shd w:val="clear" w:color="auto" w:fill="FFFFFF"/>
+        </w:rPr>
+        <w:t>this step into more than one steps and examine</w:t>
+      </w:r>
+      <w:proofErr w:type="gramEnd"/>
+      <w:r>
+        <w:rPr>
+          <w:rFonts w:cs="Arial"/>
+          <w:shd w:val="clear" w:color="auto" w:fill="FFFFFF"/>
+        </w:rPr>
+        <w:t xml:space="preserve"> the effect this has. This way authors will learn how to build their examples and this will also bring benefits to the reader in terms of provision of improved worked examples.</w:t>
       </w:r>
     </w:p>
     <w:p>
@@ -1329,12 +1786,21 @@
           <w:shd w:val="clear" w:color="auto" w:fill="FFFFFF"/>
         </w:rPr>
       </w:pPr>
-      <w:r>
-        <w:rPr>
-          <w:rFonts w:cs="Arial"/>
-          <w:shd w:val="clear" w:color="auto" w:fill="FFFFFF"/>
-        </w:rPr>
-        <w:t xml:space="preserve">Dr. Song’s research </w:t>
+      <w:proofErr w:type="spellStart"/>
+      <w:r>
+        <w:rPr>
+          <w:rFonts w:cs="Arial"/>
+          <w:shd w:val="clear" w:color="auto" w:fill="FFFFFF"/>
+        </w:rPr>
+        <w:t>Dr.</w:t>
+      </w:r>
+      <w:proofErr w:type="spellEnd"/>
+      <w:r>
+        <w:rPr>
+          <w:rFonts w:cs="Arial"/>
+          <w:shd w:val="clear" w:color="auto" w:fill="FFFFFF"/>
+        </w:rPr>
+        <w:t xml:space="preserve"> Song’s research </w:t>
       </w:r>
       <w:r>
         <w:rPr>
@@ -1451,7 +1917,21 @@
           <w:rFonts w:cs="Arial"/>
           <w:shd w:val="clear" w:color="auto" w:fill="FFFFFF"/>
         </w:rPr>
-        <w:t xml:space="preserve"> The flow of interaction of these groups with the system, as presented in the thesis, is shown on Figure 1. The original figure can be found in Song’s thesis as Figure 2.6 (p.57).</w:t>
+        <w:t xml:space="preserve"> The flow of interaction of these groups with the system, as presented in the thesis, is shown on Figure </w:t>
+      </w:r>
+      <w:r>
+        <w:rPr>
+          <w:rFonts w:cs="Arial"/>
+          <w:shd w:val="clear" w:color="auto" w:fill="FFFFFF"/>
+        </w:rPr>
+        <w:t>2.</w:t>
+      </w:r>
+      <w:r>
+        <w:rPr>
+          <w:rFonts w:cs="Arial"/>
+          <w:shd w:val="clear" w:color="auto" w:fill="FFFFFF"/>
+        </w:rPr>
+        <w:t>1. The original figure can be found in Song’s thesis as Figure 2.6 (p.57).</w:t>
       </w:r>
     </w:p>
     <w:p>
@@ -1517,13 +1997,29 @@
           </wp:inline>
         </w:drawing>
       </w:r>
-      <w:r>
-        <w:rPr>
-          <w:rFonts w:cs="Arial"/>
-          <w:shd w:val="clear" w:color="auto" w:fill="FFFFFF"/>
-        </w:rPr>
-        <w:t>Figure 1.</w:t>
-      </w:r>
+      <w:proofErr w:type="gramStart"/>
+      <w:r>
+        <w:rPr>
+          <w:rFonts w:cs="Arial"/>
+          <w:shd w:val="clear" w:color="auto" w:fill="FFFFFF"/>
+        </w:rPr>
+        <w:t xml:space="preserve">Figure </w:t>
+      </w:r>
+      <w:r>
+        <w:rPr>
+          <w:rFonts w:cs="Arial"/>
+          <w:shd w:val="clear" w:color="auto" w:fill="FFFFFF"/>
+        </w:rPr>
+        <w:t>2.</w:t>
+      </w:r>
+      <w:r>
+        <w:rPr>
+          <w:rFonts w:cs="Arial"/>
+          <w:shd w:val="clear" w:color="auto" w:fill="FFFFFF"/>
+        </w:rPr>
+        <w:t>1.</w:t>
+      </w:r>
+      <w:proofErr w:type="gramEnd"/>
     </w:p>
     <w:p>
       <w:pPr>
@@ -1636,7 +2132,21 @@
           <w:rFonts w:cs="Arial"/>
           <w:shd w:val="clear" w:color="auto" w:fill="FFFFFF"/>
         </w:rPr>
-        <w:t>IWE stores the worked examples in XML files. There are three types of files that are of particular interest for this Level 4 project- Documents.xml, Applications.xml, and Processes.xml. The structure of those files is graphically represented on Figure 2.</w:t>
+        <w:t xml:space="preserve">IWE stores the worked examples in XML files. There are three types of files that are of particular interest for this Level 4 project- Documents.xml, Applications.xml, and Processes.xml. The structure of those files is graphically represented on Figure </w:t>
+      </w:r>
+      <w:r>
+        <w:rPr>
+          <w:rFonts w:cs="Arial"/>
+          <w:shd w:val="clear" w:color="auto" w:fill="FFFFFF"/>
+        </w:rPr>
+        <w:t>2.</w:t>
+      </w:r>
+      <w:r>
+        <w:rPr>
+          <w:rFonts w:cs="Arial"/>
+          <w:shd w:val="clear" w:color="auto" w:fill="FFFFFF"/>
+        </w:rPr>
+        <w:t>2.</w:t>
       </w:r>
     </w:p>
     <w:p>
@@ -1710,13 +2220,29 @@
           <w:shd w:val="clear" w:color="auto" w:fill="FFFFFF"/>
         </w:rPr>
       </w:pPr>
-      <w:r>
-        <w:rPr>
-          <w:rFonts w:cs="Arial"/>
-          <w:shd w:val="clear" w:color="auto" w:fill="FFFFFF"/>
-        </w:rPr>
-        <w:t>Figure 2.</w:t>
-      </w:r>
+      <w:proofErr w:type="gramStart"/>
+      <w:r>
+        <w:rPr>
+          <w:rFonts w:cs="Arial"/>
+          <w:shd w:val="clear" w:color="auto" w:fill="FFFFFF"/>
+        </w:rPr>
+        <w:t xml:space="preserve">Figure </w:t>
+      </w:r>
+      <w:r>
+        <w:rPr>
+          <w:rFonts w:cs="Arial"/>
+          <w:shd w:val="clear" w:color="auto" w:fill="FFFFFF"/>
+        </w:rPr>
+        <w:t>2.</w:t>
+      </w:r>
+      <w:r>
+        <w:rPr>
+          <w:rFonts w:cs="Arial"/>
+          <w:shd w:val="clear" w:color="auto" w:fill="FFFFFF"/>
+        </w:rPr>
+        <w:t>2.</w:t>
+      </w:r>
+      <w:proofErr w:type="gramEnd"/>
     </w:p>
     <w:p>
       <w:pPr>
@@ -1847,7 +2373,21 @@
           <w:rFonts w:cs="Arial"/>
           <w:shd w:val="clear" w:color="auto" w:fill="FFFFFF"/>
         </w:rPr>
-        <w:t>There is one more type of XML file which is not shown on Figure 2. It contains information about different styles that can be used for the worked examples- there is a similar, although simpler, version of the style mechanism found, for example, in word processors or CSS style sheets. There is no need this file to be discussed in any detail. However, the reader needs to know that documents have styles associated with them depending on the type of document, enabling different fragments within a document to be shown in different typographical styles.</w:t>
+        <w:t xml:space="preserve">There is one more type of XML file which is not shown on Figure </w:t>
+      </w:r>
+      <w:r>
+        <w:rPr>
+          <w:rFonts w:cs="Arial"/>
+          <w:shd w:val="clear" w:color="auto" w:fill="FFFFFF"/>
+        </w:rPr>
+        <w:t>2.</w:t>
+      </w:r>
+      <w:r>
+        <w:rPr>
+          <w:rFonts w:cs="Arial"/>
+          <w:shd w:val="clear" w:color="auto" w:fill="FFFFFF"/>
+        </w:rPr>
+        <w:t>2. It contains information about different styles that can be used for the worked examples- there is a similar, although simpler, version of the style mechanism found, for example, in word processors or CSS style sheets. There is no need this file to be discussed in any detail. However, the reader needs to know that documents have styles associated with them depending on the type of document, enabling different fragments within a document to be shown in different typographical styles.</w:t>
       </w:r>
     </w:p>
     <w:p>
@@ -1943,7 +2483,37 @@
           <w:rFonts w:cs="Arial"/>
           <w:shd w:val="clear" w:color="auto" w:fill="FFFFFF"/>
         </w:rPr>
-        <w:t>ked examples viewer. A screenshot of the final version of Dr. Song’s prototype can be seen on Figure 3. The most important</w:t>
+        <w:t xml:space="preserve">ked examples viewer. A screenshot of the final version of </w:t>
+      </w:r>
+      <w:proofErr w:type="spellStart"/>
+      <w:r>
+        <w:rPr>
+          <w:rFonts w:cs="Arial"/>
+          <w:shd w:val="clear" w:color="auto" w:fill="FFFFFF"/>
+        </w:rPr>
+        <w:t>Dr.</w:t>
+      </w:r>
+      <w:proofErr w:type="spellEnd"/>
+      <w:r>
+        <w:rPr>
+          <w:rFonts w:cs="Arial"/>
+          <w:shd w:val="clear" w:color="auto" w:fill="FFFFFF"/>
+        </w:rPr>
+        <w:t xml:space="preserve"> Song’s prototype can be seen on Figure </w:t>
+      </w:r>
+      <w:r>
+        <w:rPr>
+          <w:rFonts w:cs="Arial"/>
+          <w:shd w:val="clear" w:color="auto" w:fill="FFFFFF"/>
+        </w:rPr>
+        <w:t>2.</w:t>
+      </w:r>
+      <w:r>
+        <w:rPr>
+          <w:rFonts w:cs="Arial"/>
+          <w:shd w:val="clear" w:color="auto" w:fill="FFFFFF"/>
+        </w:rPr>
+        <w:t>3. The most important</w:t>
       </w:r>
       <w:r>
         <w:rPr>
@@ -2040,12 +2610,35 @@
         </w:rPr>
         <w:t xml:space="preserve"> </w:t>
       </w:r>
-      <w:r>
-        <w:rPr>
-          <w:rFonts w:cs="Arial"/>
-          <w:shd w:val="clear" w:color="auto" w:fill="FFFFFF"/>
-        </w:rPr>
-        <w:t xml:space="preserve">Figure 3. </w:t>
+      <w:proofErr w:type="gramStart"/>
+      <w:r>
+        <w:rPr>
+          <w:rFonts w:cs="Arial"/>
+          <w:shd w:val="clear" w:color="auto" w:fill="FFFFFF"/>
+        </w:rPr>
+        <w:t xml:space="preserve">Figure </w:t>
+      </w:r>
+      <w:r>
+        <w:rPr>
+          <w:rFonts w:cs="Arial"/>
+          <w:shd w:val="clear" w:color="auto" w:fill="FFFFFF"/>
+        </w:rPr>
+        <w:t>2.</w:t>
+      </w:r>
+      <w:r>
+        <w:rPr>
+          <w:rFonts w:cs="Arial"/>
+          <w:shd w:val="clear" w:color="auto" w:fill="FFFFFF"/>
+        </w:rPr>
+        <w:t>3.</w:t>
+      </w:r>
+      <w:proofErr w:type="gramEnd"/>
+      <w:r>
+        <w:rPr>
+          <w:rFonts w:cs="Arial"/>
+          <w:shd w:val="clear" w:color="auto" w:fill="FFFFFF"/>
+        </w:rPr>
+        <w:t xml:space="preserve"> </w:t>
       </w:r>
     </w:p>
     <w:p>
@@ -2162,6 +2755,7 @@
           <w:shd w:val="clear" w:color="auto" w:fill="FFFFFF"/>
         </w:rPr>
       </w:pPr>
+      <w:proofErr w:type="gramStart"/>
       <w:r>
         <w:rPr>
           <w:rFonts w:cs="Arial"/>
@@ -2169,6 +2763,7 @@
         </w:rPr>
         <w:t>As the student uses the controls in area (3) to move through the worked example, the contents of the documents panels and the explanation area change to reveal the developing solution and the thinking process behind it.</w:t>
       </w:r>
+      <w:proofErr w:type="gramEnd"/>
     </w:p>
     <w:p>
       <w:pPr>
@@ -2210,6 +2805,13 @@
           <w:rFonts w:cs="Arial"/>
           <w:shd w:val="clear" w:color="auto" w:fill="FFFFFF"/>
         </w:rPr>
+        <w:t>’s student interface</w:t>
+      </w:r>
+      <w:r>
+        <w:rPr>
+          <w:rFonts w:cs="Arial"/>
+          <w:shd w:val="clear" w:color="auto" w:fill="FFFFFF"/>
+        </w:rPr>
         <w:t>, which are not shown on the screenshot, are the ability of the tool to ask the user questions and</w:t>
       </w:r>
       <w:r>
@@ -2259,22 +2861,72 @@
           <w:szCs w:val="28"/>
           <w:shd w:val="clear" w:color="auto" w:fill="FFFFFF"/>
         </w:rPr>
-        <w:t>Relation of IWE to this Level 4 project</w:t>
-      </w:r>
-    </w:p>
-    <w:p>
-      <w:pPr>
-        <w:rPr>
-          <w:rFonts w:cs="Arial"/>
-          <w:shd w:val="clear" w:color="auto" w:fill="FFFFFF"/>
-        </w:rPr>
-      </w:pPr>
-      <w:r>
-        <w:rPr>
-          <w:rFonts w:cs="Arial"/>
-          <w:shd w:val="clear" w:color="auto" w:fill="FFFFFF"/>
-        </w:rPr>
-        <w:t xml:space="preserve">The evaluation on IWE conducted as part of Dr. Song’s research clearly shows the benefits of the tool. It has proven to be well accepted and valuable as a technique to enhance </w:t>
+        <w:t>R</w:t>
+      </w:r>
+      <w:r>
+        <w:rPr>
+          <w:rFonts w:cs="Arial"/>
+          <w:b/>
+          <w:sz w:val="28"/>
+          <w:szCs w:val="28"/>
+          <w:shd w:val="clear" w:color="auto" w:fill="FFFFFF"/>
+        </w:rPr>
+        <w:t>elation of IWE to this Level 4 P</w:t>
+      </w:r>
+      <w:r>
+        <w:rPr>
+          <w:rFonts w:cs="Arial"/>
+          <w:b/>
+          <w:sz w:val="28"/>
+          <w:szCs w:val="28"/>
+          <w:shd w:val="clear" w:color="auto" w:fill="FFFFFF"/>
+        </w:rPr>
+        <w:t>roject</w:t>
+      </w:r>
+    </w:p>
+    <w:p>
+      <w:pPr>
+        <w:rPr>
+          <w:rFonts w:cs="Arial"/>
+          <w:shd w:val="clear" w:color="auto" w:fill="FFFFFF"/>
+        </w:rPr>
+      </w:pPr>
+      <w:r>
+        <w:rPr>
+          <w:rFonts w:cs="Arial"/>
+          <w:shd w:val="clear" w:color="auto" w:fill="FFFFFF"/>
+        </w:rPr>
+        <w:t xml:space="preserve">The evaluation on IWE conducted as part of </w:t>
+      </w:r>
+      <w:proofErr w:type="spellStart"/>
+      <w:r>
+        <w:rPr>
+          <w:rFonts w:cs="Arial"/>
+          <w:shd w:val="clear" w:color="auto" w:fill="FFFFFF"/>
+        </w:rPr>
+        <w:t>Dr.</w:t>
+      </w:r>
+      <w:proofErr w:type="spellEnd"/>
+      <w:r>
+        <w:rPr>
+          <w:rFonts w:cs="Arial"/>
+          <w:shd w:val="clear" w:color="auto" w:fill="FFFFFF"/>
+        </w:rPr>
+        <w:t xml:space="preserve"> Song’s research clearly shows the benefits of the</w:t>
+      </w:r>
+      <w:r>
+        <w:rPr>
+          <w:rFonts w:cs="Arial"/>
+          <w:shd w:val="clear" w:color="auto" w:fill="FFFFFF"/>
+        </w:rPr>
+        <w:t xml:space="preserve"> tool. It has proven to be well-</w:t>
+      </w:r>
+      <w:r>
+        <w:rPr>
+          <w:rFonts w:cs="Arial"/>
+          <w:shd w:val="clear" w:color="auto" w:fill="FFFFFF"/>
+        </w:rPr>
+        <w:t xml:space="preserve">accepted and valuable as a technique to enhance </w:t>
       </w:r>
       <w:r>
         <w:rPr>
@@ -2331,21 +2983,51 @@
           <w:rFonts w:cs="Arial"/>
           <w:shd w:val="clear" w:color="auto" w:fill="FFFFFF"/>
         </w:rPr>
-        <w:t xml:space="preserve">project is to make use of the findings in Dr. Song’s research and take a step forward in deploying the software in schools across the UK. </w:t>
-      </w:r>
-      <w:r>
-        <w:rPr>
-          <w:rFonts w:cs="Arial"/>
-          <w:shd w:val="clear" w:color="auto" w:fill="FFFFFF"/>
-        </w:rPr>
-        <w:t>The focus of the project will be reconstructing the student interface of IWE into a web-based form as well as providing a new interface for teachers</w:t>
-      </w:r>
-      <w:r>
-        <w:rPr>
-          <w:rFonts w:cs="Arial"/>
-          <w:shd w:val="clear" w:color="auto" w:fill="FFFFFF"/>
-        </w:rPr>
-        <w:t xml:space="preserve"> to separate them as a separate</w:t>
+        <w:t xml:space="preserve">project is to make use of the findings in </w:t>
+      </w:r>
+      <w:proofErr w:type="spellStart"/>
+      <w:r>
+        <w:rPr>
+          <w:rFonts w:cs="Arial"/>
+          <w:shd w:val="clear" w:color="auto" w:fill="FFFFFF"/>
+        </w:rPr>
+        <w:t>Dr.</w:t>
+      </w:r>
+      <w:proofErr w:type="spellEnd"/>
+      <w:r>
+        <w:rPr>
+          <w:rFonts w:cs="Arial"/>
+          <w:shd w:val="clear" w:color="auto" w:fill="FFFFFF"/>
+        </w:rPr>
+        <w:t xml:space="preserve"> Song’s research and take a step forward in deploying the software in schools across the UK. </w:t>
+      </w:r>
+      <w:r>
+        <w:rPr>
+          <w:rFonts w:cs="Arial"/>
+          <w:shd w:val="clear" w:color="auto" w:fill="FFFFFF"/>
+        </w:rPr>
+        <w:t>The focus of the project will be reconstructing the student interface of IWE into a web-based form</w:t>
+      </w:r>
+      <w:r>
+        <w:rPr>
+          <w:rFonts w:cs="Arial"/>
+          <w:shd w:val="clear" w:color="auto" w:fill="FFFFFF"/>
+        </w:rPr>
+        <w:t>,</w:t>
+      </w:r>
+      <w:r>
+        <w:rPr>
+          <w:rFonts w:cs="Arial"/>
+          <w:shd w:val="clear" w:color="auto" w:fill="FFFFFF"/>
+        </w:rPr>
+        <w:t xml:space="preserve"> as well as providing a new interface for teachers</w:t>
+      </w:r>
+      <w:r>
+        <w:rPr>
+          <w:rFonts w:cs="Arial"/>
+          <w:shd w:val="clear" w:color="auto" w:fill="FFFFFF"/>
+        </w:rPr>
+        <w:t xml:space="preserve"> to separate them as a distinct</w:t>
       </w:r>
       <w:r>
         <w:rPr>
@@ -2366,7 +3048,16 @@
           <w:rFonts w:cs="Arial"/>
           <w:shd w:val="clear" w:color="auto" w:fill="FFFFFF"/>
         </w:rPr>
-        <w:t xml:space="preserve">. The authoring interface of IWE is beyond the scope of this project and no understanding of any of its aspects is needed by the reader to follow this dissertation. </w:t>
+        <w:t>. The author</w:t>
+      </w:r>
+      <w:bookmarkStart w:id="0" w:name="_GoBack"/>
+      <w:bookmarkEnd w:id="0"/>
+      <w:r>
+        <w:rPr>
+          <w:rFonts w:cs="Arial"/>
+          <w:shd w:val="clear" w:color="auto" w:fill="FFFFFF"/>
+        </w:rPr>
+        <w:t xml:space="preserve"> interface of IWE is beyond the scope of this project and no understanding of any of its aspects is needed by the reader to follow this dissertation. </w:t>
       </w:r>
     </w:p>
     <w:p>

</xml_diff>